<commit_message>
linux tab and vim gg V G  D
</commit_message>
<xml_diff>
--- a/5、linux/2、Linux文件操作命令.docx
+++ b/5、linux/2、Linux文件操作命令.docx
@@ -6305,7 +6305,15 @@
         <w:rPr>
           <w:rFonts w:hint="eastAsia"/>
         </w:rPr>
-        <w:t>、安装完成，创建</w:t>
+        <w:t>、安装</w:t>
+      </w:r>
+      <w:bookmarkStart w:id="8" w:name="_GoBack"/>
+      <w:bookmarkEnd w:id="8"/>
+      <w:r>
+        <w:rPr>
+          <w:rFonts w:hint="eastAsia"/>
+        </w:rPr>
+        <w:t>完成，创建</w:t>
       </w:r>
       <w:r>
         <w:rPr>
@@ -6317,7 +6325,20 @@
         <w:rPr>
           <w:rFonts w:hint="eastAsia"/>
         </w:rPr>
-        <w:t>，发现他么的有颜色，点击</w:t>
+        <w:t>，发现</w:t>
+      </w:r>
+      <w:r>
+        <w:rPr>
+          <w:rFonts w:hint="eastAsia"/>
+          <w:color w:val="FF0000"/>
+        </w:rPr>
+        <w:t>他么的有颜色</w:t>
+      </w:r>
+      <w:r>
+        <w:rPr>
+          <w:rFonts w:hint="eastAsia"/>
+        </w:rPr>
+        <w:t>，点击</w:t>
       </w:r>
       <w:r>
         <w:rPr>
@@ -12204,7 +12225,6 @@
       <w:pPr>
         <w:pStyle w:val="2"/>
         <w:rPr>
-          <w:rFonts w:hint="eastAsia"/>
           <w:shd w:val="clear" w:color="auto" w:fill="FFFFFF"/>
         </w:rPr>
       </w:pPr>
@@ -12243,7 +12263,7 @@
         <w:spacing w:before="300" w:beforeAutospacing="0" w:after="300" w:afterAutospacing="0"/>
         <w:jc w:val="both"/>
         <w:rPr>
-          <w:rFonts w:ascii="微软雅黑" w:eastAsia="微软雅黑" w:hAnsi="微软雅黑" w:cs="宋体" w:hint="eastAsia"/>
+          <w:rFonts w:ascii="微软雅黑" w:eastAsia="微软雅黑" w:hAnsi="微软雅黑" w:cs="宋体"/>
           <w:color w:val="333333"/>
         </w:rPr>
       </w:pPr>
@@ -12377,18 +12397,34 @@
         <w:widowControl/>
         <w:shd w:val="clear" w:color="auto" w:fill="FFFFFF"/>
         <w:rPr>
+          <w:rFonts w:ascii="微软雅黑" w:eastAsia="微软雅黑" w:hAnsi="微软雅黑" w:cs="宋体"/>
+          <w:color w:val="FF0000"/>
+          <w:kern w:val="0"/>
+        </w:rPr>
+      </w:pPr>
+      <w:r>
+        <w:rPr>
           <w:rFonts w:ascii="微软雅黑" w:eastAsia="微软雅黑" w:hAnsi="微软雅黑" w:cs="宋体" w:hint="eastAsia"/>
           <w:color w:val="FF0000"/>
           <w:kern w:val="0"/>
         </w:rPr>
-      </w:pPr>
+        <w:t>/home/test/shell/hello.sh</w:t>
+      </w:r>
+      <w:r>
+        <w:rPr>
+          <w:rFonts w:ascii="微软雅黑" w:eastAsia="微软雅黑" w:hAnsi="微软雅黑" w:cs="宋体"/>
+          <w:color w:val="FF0000"/>
+          <w:kern w:val="0"/>
+        </w:rPr>
+        <w:t xml:space="preserve"> </w:t>
+      </w:r>
       <w:r>
         <w:rPr>
           <w:rFonts w:ascii="微软雅黑" w:eastAsia="微软雅黑" w:hAnsi="微软雅黑" w:cs="宋体" w:hint="eastAsia"/>
           <w:color w:val="FF0000"/>
           <w:kern w:val="0"/>
         </w:rPr>
-        <w:t>/home/test/shell/hello.sh</w:t>
+        <w:t>（环境</w:t>
       </w:r>
       <w:r>
         <w:rPr>
@@ -12396,7 +12432,7 @@
           <w:color w:val="FF0000"/>
           <w:kern w:val="0"/>
         </w:rPr>
-        <w:t xml:space="preserve"> </w:t>
+        <w:t>变量可以，直接写</w:t>
       </w:r>
       <w:r>
         <w:rPr>
@@ -12404,15 +12440,7 @@
           <w:color w:val="FF0000"/>
           <w:kern w:val="0"/>
         </w:rPr>
-        <w:t>（环境</w:t>
-      </w:r>
-      <w:r>
-        <w:rPr>
-          <w:rFonts w:ascii="微软雅黑" w:eastAsia="微软雅黑" w:hAnsi="微软雅黑" w:cs="宋体"/>
-          <w:color w:val="FF0000"/>
-          <w:kern w:val="0"/>
-        </w:rPr>
-        <w:t>变量可以，直接写</w:t>
+        <w:t>hello.sh</w:t>
       </w:r>
       <w:r>
         <w:rPr>
@@ -12420,14 +12448,6 @@
           <w:color w:val="FF0000"/>
           <w:kern w:val="0"/>
         </w:rPr>
-        <w:t>hello.sh</w:t>
-      </w:r>
-      <w:r>
-        <w:rPr>
-          <w:rFonts w:ascii="微软雅黑" w:eastAsia="微软雅黑" w:hAnsi="微软雅黑" w:cs="宋体" w:hint="eastAsia"/>
-          <w:color w:val="FF0000"/>
-          <w:kern w:val="0"/>
-        </w:rPr>
         <w:t>）</w:t>
       </w:r>
     </w:p>
@@ -12436,36 +12456,164 @@
         <w:widowControl/>
         <w:shd w:val="clear" w:color="auto" w:fill="FFFFFF"/>
         <w:rPr>
+          <w:rFonts w:ascii="微软雅黑" w:eastAsia="微软雅黑" w:hAnsi="微软雅黑" w:cs="宋体"/>
+          <w:color w:val="333333"/>
+          <w:kern w:val="0"/>
+        </w:rPr>
+      </w:pPr>
+      <w:r>
+        <w:rPr>
           <w:rFonts w:ascii="微软雅黑" w:eastAsia="微软雅黑" w:hAnsi="微软雅黑" w:cs="宋体" w:hint="eastAsia"/>
           <w:color w:val="333333"/>
           <w:kern w:val="0"/>
         </w:rPr>
-      </w:pPr>
-      <w:r>
-        <w:rPr>
-          <w:rFonts w:ascii="微软雅黑" w:eastAsia="微软雅黑" w:hAnsi="微软雅黑" w:cs="宋体" w:hint="eastAsia"/>
+        <w:t>sh /home/test/shell/hello.sh</w:t>
+      </w:r>
+    </w:p>
+    <w:p>
+      <w:pPr>
+        <w:widowControl/>
+        <w:shd w:val="clear" w:color="auto" w:fill="FFFFFF"/>
+        <w:rPr>
+          <w:rFonts w:ascii="微软雅黑" w:eastAsia="微软雅黑" w:hAnsi="微软雅黑" w:cs="宋体"/>
           <w:color w:val="333333"/>
           <w:kern w:val="0"/>
         </w:rPr>
-        <w:t>sh /home/test/shell/hello.sh</w:t>
-      </w:r>
-    </w:p>
-    <w:p>
-      <w:pPr>
-        <w:rPr>
-          <w:rFonts w:hint="eastAsia"/>
-        </w:rPr>
-      </w:pPr>
-    </w:p>
-    <w:p>
-      <w:pPr>
-        <w:rPr>
-          <w:rFonts w:hint="eastAsia"/>
-          <w:shd w:val="clear" w:color="auto" w:fill="FFFFFF"/>
-        </w:rPr>
-      </w:pPr>
-      <w:bookmarkStart w:id="8" w:name="_GoBack"/>
-      <w:bookmarkEnd w:id="8"/>
+      </w:pPr>
+    </w:p>
+    <w:p>
+      <w:pPr>
+        <w:widowControl/>
+        <w:shd w:val="clear" w:color="auto" w:fill="FFFFFF"/>
+        <w:rPr>
+          <w:rFonts w:ascii="微软雅黑" w:eastAsia="微软雅黑" w:hAnsi="微软雅黑" w:cs="宋体"/>
+          <w:color w:val="333333"/>
+          <w:kern w:val="0"/>
+        </w:rPr>
+      </w:pPr>
+    </w:p>
+    <w:p>
+      <w:pPr>
+        <w:widowControl/>
+        <w:shd w:val="clear" w:color="auto" w:fill="FFFFFF"/>
+        <w:rPr>
+          <w:rFonts w:ascii="微软雅黑" w:eastAsia="微软雅黑" w:hAnsi="微软雅黑" w:cs="宋体"/>
+          <w:color w:val="333333"/>
+          <w:kern w:val="0"/>
+        </w:rPr>
+      </w:pPr>
+    </w:p>
+    <w:p/>
+    <w:p>
+      <w:pPr>
+        <w:pStyle w:val="1"/>
+        <w:rPr>
+          <w:shd w:val="clear" w:color="auto" w:fill="FFFFFF"/>
+        </w:rPr>
+      </w:pPr>
+      <w:r>
+        <w:rPr>
+          <w:rFonts w:hint="eastAsia"/>
+          <w:shd w:val="clear" w:color="auto" w:fill="FFFFFF"/>
+        </w:rPr>
+        <w:lastRenderedPageBreak/>
+        <w:t>3</w:t>
+      </w:r>
+      <w:r>
+        <w:rPr>
+          <w:shd w:val="clear" w:color="auto" w:fill="FFFFFF"/>
+        </w:rPr>
+        <w:t>1</w:t>
+      </w:r>
+      <w:r>
+        <w:rPr>
+          <w:rFonts w:hint="eastAsia"/>
+          <w:shd w:val="clear" w:color="auto" w:fill="FFFFFF"/>
+        </w:rPr>
+        <w:t>、</w:t>
+      </w:r>
+      <w:r>
+        <w:rPr>
+          <w:shd w:val="clear" w:color="auto" w:fill="FFFFFF"/>
+        </w:rPr>
+        <w:t>快速打字</w:t>
+      </w:r>
+    </w:p>
+    <w:p>
+      <w:pPr>
+        <w:pStyle w:val="2"/>
+        <w:rPr>
+          <w:shd w:val="clear" w:color="auto" w:fill="FFFFFF"/>
+        </w:rPr>
+      </w:pPr>
+      <w:r>
+        <w:rPr>
+          <w:rFonts w:hint="eastAsia"/>
+          <w:shd w:val="clear" w:color="auto" w:fill="FFFFFF"/>
+        </w:rPr>
+        <w:t>tab</w:t>
+      </w:r>
+      <w:r>
+        <w:rPr>
+          <w:shd w:val="clear" w:color="auto" w:fill="FFFFFF"/>
+        </w:rPr>
+        <w:t xml:space="preserve"> </w:t>
+      </w:r>
+      <w:r>
+        <w:rPr>
+          <w:rFonts w:hint="eastAsia"/>
+          <w:shd w:val="clear" w:color="auto" w:fill="FFFFFF"/>
+        </w:rPr>
+        <w:t>即可</w:t>
+      </w:r>
+    </w:p>
+    <w:p>
+      <w:pPr>
+        <w:pStyle w:val="2"/>
+        <w:rPr>
+          <w:shd w:val="clear" w:color="auto" w:fill="FFFFFF"/>
+        </w:rPr>
+      </w:pPr>
+      <w:r>
+        <w:rPr>
+          <w:noProof/>
+        </w:rPr>
+        <w:drawing>
+          <wp:inline distT="0" distB="0" distL="0" distR="0" wp14:anchorId="5DA9BDF7" wp14:editId="015E3096">
+            <wp:extent cx="5270500" cy="701040"/>
+            <wp:effectExtent l="0" t="0" r="6350" b="3810"/>
+            <wp:docPr id="41" name="图片 41"/>
+            <wp:cNvGraphicFramePr>
+              <a:graphicFrameLocks xmlns:a="http://schemas.openxmlformats.org/drawingml/2006/main" noChangeAspect="1"/>
+            </wp:cNvGraphicFramePr>
+            <a:graphic xmlns:a="http://schemas.openxmlformats.org/drawingml/2006/main">
+              <a:graphicData uri="http://schemas.openxmlformats.org/drawingml/2006/picture">
+                <pic:pic xmlns:pic="http://schemas.openxmlformats.org/drawingml/2006/picture">
+                  <pic:nvPicPr>
+                    <pic:cNvPr id="1" name=""/>
+                    <pic:cNvPicPr/>
+                  </pic:nvPicPr>
+                  <pic:blipFill>
+                    <a:blip r:embed="rId79"/>
+                    <a:stretch>
+                      <a:fillRect/>
+                    </a:stretch>
+                  </pic:blipFill>
+                  <pic:spPr>
+                    <a:xfrm>
+                      <a:off x="0" y="0"/>
+                      <a:ext cx="5270500" cy="701040"/>
+                    </a:xfrm>
+                    <a:prstGeom prst="rect">
+                      <a:avLst/>
+                    </a:prstGeom>
+                  </pic:spPr>
+                </pic:pic>
+              </a:graphicData>
+            </a:graphic>
+          </wp:inline>
+        </w:drawing>
+      </w:r>
     </w:p>
     <w:sectPr>
       <w:pgSz w:w="11900" w:h="16840"/>
@@ -14600,7 +14748,7 @@
 </file>
 
 <file path=customXml/itemProps1.xml><?xml version="1.0" encoding="utf-8"?>
-<ds:datastoreItem xmlns:ds="http://schemas.openxmlformats.org/officeDocument/2006/customXml" ds:itemID="{4BE50F2A-3639-4006-AA92-0165AA3ACD9D}">
+<ds:datastoreItem xmlns:ds="http://schemas.openxmlformats.org/officeDocument/2006/customXml" ds:itemID="{E1FDB90A-7ADD-4D78-9F9D-97EC2CBE09AC}">
   <ds:schemaRefs>
     <ds:schemaRef ds:uri="http://schemas.openxmlformats.org/officeDocument/2006/bibliography"/>
   </ds:schemaRefs>

</xml_diff>

<commit_message>
df -k/m du -k/-ck free -tm top
</commit_message>
<xml_diff>
--- a/5、linux/2、Linux文件操作命令.docx
+++ b/5、linux/2、Linux文件操作命令.docx
@@ -14943,9 +14943,6 @@
     <w:p>
       <w:pPr>
         <w:pStyle w:val="1"/>
-        <w:rPr>
-          <w:rFonts w:hint="eastAsia"/>
-        </w:rPr>
       </w:pPr>
       <w:r>
         <w:rPr>
@@ -14975,9 +14972,6 @@
     <w:p>
       <w:pPr>
         <w:pStyle w:val="2"/>
-        <w:rPr>
-          <w:rFonts w:hint="eastAsia"/>
-        </w:rPr>
       </w:pPr>
       <w:r>
         <w:rPr>
@@ -15033,7 +15027,7 @@
         <w:shd w:val="clear" w:color="auto" w:fill="FFFFFF"/>
         <w:ind w:left="255"/>
         <w:rPr>
-          <w:rFonts w:ascii="microsoft yahei" w:eastAsia="宋体" w:hAnsi="microsoft yahei" w:cs="宋体"/>
+          <w:rFonts w:ascii="microsoft yahei" w:eastAsia="宋体" w:hAnsi="microsoft yahei" w:cs="宋体" w:hint="eastAsia"/>
           <w:color w:val="333333"/>
           <w:kern w:val="0"/>
         </w:rPr>
@@ -15236,7 +15230,7 @@
         <w:shd w:val="clear" w:color="auto" w:fill="FFFFFF"/>
         <w:ind w:left="255"/>
         <w:rPr>
-          <w:rFonts w:ascii="microsoft yahei" w:eastAsia="宋体" w:hAnsi="microsoft yahei" w:cs="宋体"/>
+          <w:rFonts w:ascii="microsoft yahei" w:eastAsia="宋体" w:hAnsi="microsoft yahei" w:cs="宋体" w:hint="eastAsia"/>
           <w:color w:val="333333"/>
           <w:kern w:val="0"/>
         </w:rPr>
@@ -15303,7 +15297,7 @@
         <w:shd w:val="clear" w:color="auto" w:fill="FFFFFF"/>
         <w:ind w:left="255"/>
         <w:rPr>
-          <w:rFonts w:ascii="microsoft yahei" w:eastAsia="宋体" w:hAnsi="microsoft yahei" w:cs="宋体"/>
+          <w:rFonts w:ascii="microsoft yahei" w:eastAsia="宋体" w:hAnsi="microsoft yahei" w:cs="宋体" w:hint="eastAsia"/>
           <w:color w:val="333333"/>
           <w:kern w:val="0"/>
         </w:rPr>
@@ -15503,9 +15497,6 @@
     <w:p>
       <w:pPr>
         <w:pStyle w:val="2"/>
-        <w:rPr>
-          <w:rFonts w:hint="eastAsia"/>
-        </w:rPr>
       </w:pPr>
       <w:r>
         <w:rPr>
@@ -15523,13 +15514,22 @@
     <w:p>
       <w:pPr>
         <w:pStyle w:val="3"/>
+        <w:rPr>
+          <w:rStyle w:val="a5"/>
+          <w:rFonts w:ascii="微软雅黑" w:eastAsia="微软雅黑" w:hAnsi="微软雅黑"/>
+          <w:color w:val="454545"/>
+          <w:shd w:val="clear" w:color="auto" w:fill="FFFFFF"/>
+        </w:rPr>
+      </w:pPr>
+      <w:r>
         <w:rPr>
           <w:rStyle w:val="a5"/>
           <w:rFonts w:ascii="微软雅黑" w:eastAsia="微软雅黑" w:hAnsi="微软雅黑" w:hint="eastAsia"/>
           <w:color w:val="454545"/>
           <w:shd w:val="clear" w:color="auto" w:fill="FFFFFF"/>
         </w:rPr>
-      </w:pPr>
+        <w:t>:free -</w:t>
+      </w:r>
       <w:r>
         <w:rPr>
           <w:rStyle w:val="a5"/>
@@ -15537,7 +15537,7 @@
           <w:color w:val="454545"/>
           <w:shd w:val="clear" w:color="auto" w:fill="FFFFFF"/>
         </w:rPr>
-        <w:t>:free -m </w:t>
+        <w:t>t</w:t>
       </w:r>
       <w:r>
         <w:rPr>
@@ -15546,6 +15546,15 @@
           <w:color w:val="454545"/>
           <w:shd w:val="clear" w:color="auto" w:fill="FFFFFF"/>
         </w:rPr>
+        <w:t>m </w:t>
+      </w:r>
+      <w:r>
+        <w:rPr>
+          <w:rStyle w:val="a5"/>
+          <w:rFonts w:ascii="微软雅黑" w:eastAsia="微软雅黑" w:hAnsi="微软雅黑" w:hint="eastAsia"/>
+          <w:color w:val="454545"/>
+          <w:shd w:val="clear" w:color="auto" w:fill="FFFFFF"/>
+        </w:rPr>
         <w:t xml:space="preserve">  </w:t>
       </w:r>
     </w:p>
@@ -15553,7 +15562,6 @@
       <w:pPr>
         <w:pStyle w:val="4"/>
         <w:rPr>
-          <w:rFonts w:hint="eastAsia"/>
           <w:shd w:val="clear" w:color="auto" w:fill="FFFFFF"/>
         </w:rPr>
       </w:pPr>
@@ -15569,24 +15577,41 @@
       <w:pPr>
         <w:pStyle w:val="4"/>
         <w:rPr>
-          <w:rFonts w:hint="eastAsia"/>
-          <w:shd w:val="clear" w:color="auto" w:fill="FFFFFF"/>
-        </w:rPr>
-      </w:pPr>
-      <w:r>
-        <w:rPr>
-          <w:rFonts w:hint="eastAsia"/>
-          <w:shd w:val="clear" w:color="auto" w:fill="FFFFFF"/>
-        </w:rPr>
-        <w:t>-t 　显示内存总和列。 </w:t>
-      </w:r>
-    </w:p>
-    <w:p>
-      <w:pPr>
-        <w:rPr>
-          <w:rFonts w:hint="eastAsia"/>
-        </w:rPr>
-      </w:pPr>
+          <w:shd w:val="clear" w:color="auto" w:fill="FFFFFF"/>
+        </w:rPr>
+      </w:pPr>
+      <w:r>
+        <w:rPr>
+          <w:rFonts w:hint="eastAsia"/>
+          <w:shd w:val="clear" w:color="auto" w:fill="FFFFFF"/>
+        </w:rPr>
+        <w:t>-t 　显示内存总和列</w:t>
+      </w:r>
+      <w:r>
+        <w:rPr>
+          <w:rFonts w:hint="eastAsia"/>
+          <w:shd w:val="clear" w:color="auto" w:fill="FFFFFF"/>
+        </w:rPr>
+        <w:t>(total</w:t>
+      </w:r>
+      <w:bookmarkStart w:id="8" w:name="_GoBack"/>
+      <w:bookmarkEnd w:id="8"/>
+      <w:r>
+        <w:rPr>
+          <w:rFonts w:hint="eastAsia"/>
+          <w:shd w:val="clear" w:color="auto" w:fill="FFFFFF"/>
+        </w:rPr>
+        <w:t>)</w:t>
+      </w:r>
+      <w:r>
+        <w:rPr>
+          <w:rFonts w:hint="eastAsia"/>
+          <w:shd w:val="clear" w:color="auto" w:fill="FFFFFF"/>
+        </w:rPr>
+        <w:t>。 </w:t>
+      </w:r>
+    </w:p>
+    <w:p>
       <w:r>
         <w:rPr>
           <w:noProof/>
@@ -15642,17 +15667,17 @@
         <w:shd w:val="clear" w:color="auto" w:fill="FFFFFF"/>
         <w:ind w:left="255"/>
         <w:rPr>
+          <w:rFonts w:ascii="微软雅黑" w:eastAsia="微软雅黑" w:hAnsi="微软雅黑"/>
+          <w:color w:val="454545"/>
+          <w:shd w:val="clear" w:color="auto" w:fill="FFFFFF"/>
+        </w:rPr>
+      </w:pPr>
+      <w:r>
+        <w:rPr>
           <w:rFonts w:ascii="微软雅黑" w:eastAsia="微软雅黑" w:hAnsi="微软雅黑" w:hint="eastAsia"/>
           <w:color w:val="454545"/>
           <w:shd w:val="clear" w:color="auto" w:fill="FFFFFF"/>
         </w:rPr>
-      </w:pPr>
-      <w:r>
-        <w:rPr>
-          <w:rFonts w:ascii="微软雅黑" w:eastAsia="微软雅黑" w:hAnsi="微软雅黑" w:hint="eastAsia"/>
-          <w:color w:val="454545"/>
-          <w:shd w:val="clear" w:color="auto" w:fill="FFFFFF"/>
-        </w:rPr>
         <w:t>Swap为虚拟内存，当物理内存不够时,系统就会使用到swap,但swap速度比真实内存的速度要慢的多,当你电脑用到swap的时候,说明你内存不够了,需要加内存</w:t>
       </w:r>
     </w:p>
@@ -15660,7 +15685,6 @@
       <w:pPr>
         <w:pStyle w:val="2"/>
         <w:rPr>
-          <w:rFonts w:hint="eastAsia"/>
           <w:shd w:val="clear" w:color="auto" w:fill="FFFFFF"/>
         </w:rPr>
       </w:pPr>
@@ -15696,9 +15720,6 @@
     <w:p>
       <w:pPr>
         <w:pStyle w:val="3"/>
-        <w:rPr>
-          <w:rFonts w:hint="eastAsia"/>
-        </w:rPr>
       </w:pPr>
       <w:r>
         <w:rPr>
@@ -15857,8 +15878,6 @@
       <w:r>
         <w:t> </w:t>
       </w:r>
-      <w:bookmarkStart w:id="8" w:name="_GoBack"/>
-      <w:bookmarkEnd w:id="8"/>
     </w:p>
     <w:p>
       <w:hyperlink r:id="rId104" w:tgtFrame="_self" w:history="1">
@@ -17288,6 +17307,7 @@
   <w:style w:type="character" w:default="1" w:styleId="a0">
     <w:name w:val="Default Paragraph Font"/>
     <w:uiPriority w:val="1"/>
+    <w:semiHidden/>
     <w:unhideWhenUsed/>
   </w:style>
   <w:style w:type="table" w:default="1" w:styleId="a1">
@@ -17955,6 +17975,7 @@
   <w:style w:type="character" w:default="1" w:styleId="a0">
     <w:name w:val="Default Paragraph Font"/>
     <w:uiPriority w:val="1"/>
+    <w:semiHidden/>
     <w:unhideWhenUsed/>
   </w:style>
   <w:style w:type="table" w:default="1" w:styleId="a1">
@@ -18602,7 +18623,7 @@
   <a:extraClrSchemeLst/>
   <a:extLst>
     <a:ext uri="{05A4C25C-085E-4340-85A3-A5531E510DB2}">
-      <thm15:themeFamily xmlns:thm15="http://schemas.microsoft.com/office/thememl/2012/main" xmlns="" name="Office Theme" id="{62F939B6-93AF-4DB8-9C6B-D6C7DFDC589F}" vid="{4A3C46E8-61CC-4603-A589-7422A47A8E4A}"/>
+      <thm15:themeFamily xmlns="" xmlns:thm15="http://schemas.microsoft.com/office/thememl/2012/main" name="Office Theme" id="{62F939B6-93AF-4DB8-9C6B-D6C7DFDC589F}" vid="{4A3C46E8-61CC-4603-A589-7422A47A8E4A}"/>
     </a:ext>
   </a:extLst>
 </a:theme>
@@ -18613,7 +18634,7 @@
 </file>
 
 <file path=customXml/itemProps1.xml><?xml version="1.0" encoding="utf-8"?>
-<ds:datastoreItem xmlns:ds="http://schemas.openxmlformats.org/officeDocument/2006/customXml" ds:itemID="{16DF7EE4-A4F6-447A-B7ED-861485C542CA}">
+<ds:datastoreItem xmlns:ds="http://schemas.openxmlformats.org/officeDocument/2006/customXml" ds:itemID="{D57B18C3-ABB0-4EF0-B7D0-DB5E922FDD68}">
   <ds:schemaRefs>
     <ds:schemaRef ds:uri="http://schemas.openxmlformats.org/officeDocument/2006/bibliography"/>
   </ds:schemaRefs>

</xml_diff>